<commit_message>
More notes on incas`
</commit_message>
<xml_diff>
--- a/Pachacuti/Notes on Handbook of Inca Mythology.docx
+++ b/Pachacuti/Notes on Handbook of Inca Mythology.docx
@@ -8038,7 +8038,1163 @@
       <w:pPr>
         <w:pStyle w:val="TextBody"/>
         <w:numPr>
-          <w:ilvl w:val="3"/>
+          <w:ilvl w:val="2"/>
+          <w:numId w:val="2"/>
+        </w:numPr>
+        <w:spacing w:before="0" w:after="144"/>
+        <w:contextualSpacing/>
+        <w:rPr/>
+      </w:pPr>
+      <w:r>
+        <w:rPr/>
+        <w:t>Tamta said he was a diety → horibly diseased</w:t>
+      </w:r>
+    </w:p>
+    <w:p>
+      <w:pPr>
+        <w:pStyle w:val="TextBody"/>
+        <w:numPr>
+          <w:ilvl w:val="2"/>
+          <w:numId w:val="2"/>
+        </w:numPr>
+        <w:spacing w:before="0" w:after="144"/>
+        <w:contextualSpacing/>
+        <w:rPr/>
+      </w:pPr>
+      <w:r>
+        <w:rPr/>
+        <w:t>while wife was cooking maize, kernel popped into private part, gave to a guy, adultry</w:t>
+      </w:r>
+    </w:p>
+    <w:p>
+      <w:pPr>
+        <w:pStyle w:val="TextBody"/>
+        <w:numPr>
+          <w:ilvl w:val="2"/>
+          <w:numId w:val="2"/>
+        </w:numPr>
+        <w:spacing w:before="0" w:after="144"/>
+        <w:contextualSpacing/>
+        <w:rPr/>
+      </w:pPr>
+      <w:r>
+        <w:rPr/>
+        <w:t>two snakes on peak of roof, two headed toad under grinding stone</w:t>
+      </w:r>
+    </w:p>
+    <w:p>
+      <w:pPr>
+        <w:pStyle w:val="TextBody"/>
+        <w:numPr>
+          <w:ilvl w:val="2"/>
+          <w:numId w:val="2"/>
+        </w:numPr>
+        <w:spacing w:before="0" w:after="144"/>
+        <w:contextualSpacing/>
+        <w:rPr/>
+      </w:pPr>
+      <w:r>
+        <w:rPr/>
+        <w:t>Huatya Curi met Chaupi Namca, younger daughter said he would heal if she married. He said yes.</w:t>
+      </w:r>
+    </w:p>
+    <w:p>
+      <w:pPr>
+        <w:pStyle w:val="TextBody"/>
+        <w:numPr>
+          <w:ilvl w:val="2"/>
+          <w:numId w:val="2"/>
+        </w:numPr>
+        <w:spacing w:before="0" w:after="144"/>
+        <w:contextualSpacing/>
+        <w:rPr/>
+      </w:pPr>
+      <w:r>
+        <w:rPr/>
+        <w:t>He dismantled house and cured him</w:t>
+      </w:r>
+    </w:p>
+    <w:p>
+      <w:pPr>
+        <w:pStyle w:val="TextBody"/>
+        <w:numPr>
+          <w:ilvl w:val="2"/>
+          <w:numId w:val="2"/>
+        </w:numPr>
+        <w:spacing w:before="0" w:after="144"/>
+        <w:contextualSpacing/>
+        <w:rPr/>
+      </w:pPr>
+      <w:r>
+        <w:rPr/>
+        <w:t>toad got away and fled to spring in Anchi Cocha ravine→ makes passerby's dissapear or go crazy</w:t>
+      </w:r>
+    </w:p>
+    <w:p>
+      <w:pPr>
+        <w:pStyle w:val="TextBody"/>
+        <w:numPr>
+          <w:ilvl w:val="2"/>
+          <w:numId w:val="2"/>
+        </w:numPr>
+        <w:spacing w:before="0" w:after="144"/>
+        <w:contextualSpacing/>
+        <w:rPr/>
+      </w:pPr>
+      <w:r>
+        <w:rPr/>
+        <w:t>Huatya Curis's brother in law didn't trust him→ series of duels!</w:t>
+      </w:r>
+    </w:p>
+    <w:p>
+      <w:pPr>
+        <w:pStyle w:val="TextBody"/>
+        <w:numPr>
+          <w:ilvl w:val="3"/>
+          <w:numId w:val="2"/>
+        </w:numPr>
+        <w:spacing w:before="0" w:after="144"/>
+        <w:contextualSpacing/>
+        <w:rPr/>
+      </w:pPr>
+      <w:r>
+        <w:rPr/>
+        <w:t>Drinking and dancing contest → frightened a fox and skunk couple as a dead guanaco (llama ancestor) and stole long necked jar</w:t>
+      </w:r>
+    </w:p>
+    <w:p>
+      <w:pPr>
+        <w:pStyle w:val="TextBody"/>
+        <w:numPr>
+          <w:ilvl w:val="3"/>
+          <w:numId w:val="2"/>
+        </w:numPr>
+        <w:spacing w:before="0" w:after="144"/>
+        <w:contextualSpacing/>
+        <w:rPr/>
+      </w:pPr>
+      <w:r>
+        <w:rPr/>
+        <w:t>Jar never emptied so won drinking contest</w:t>
+      </w:r>
+    </w:p>
+    <w:p>
+      <w:pPr>
+        <w:pStyle w:val="TextBody"/>
+        <w:numPr>
+          <w:ilvl w:val="3"/>
+          <w:numId w:val="2"/>
+        </w:numPr>
+        <w:spacing w:before="0" w:after="144"/>
+        <w:contextualSpacing/>
+        <w:rPr/>
+      </w:pPr>
+      <w:r>
+        <w:rPr/>
+        <w:t>Brother in law. Clothing contest→ feathers, huatya Curi → garment of snow→ won</w:t>
+      </w:r>
+    </w:p>
+    <w:p>
+      <w:pPr>
+        <w:pStyle w:val="TextBody"/>
+        <w:numPr>
+          <w:ilvl w:val="3"/>
+          <w:numId w:val="2"/>
+        </w:numPr>
+        <w:spacing w:before="0" w:after="144"/>
+        <w:contextualSpacing/>
+        <w:rPr/>
+      </w:pPr>
+      <w:r>
+        <w:rPr/>
+        <w:t>Won dancing as well in puma skins</w:t>
+      </w:r>
+    </w:p>
+    <w:p>
+      <w:pPr>
+        <w:pStyle w:val="TextBody"/>
+        <w:numPr>
+          <w:ilvl w:val="3"/>
+          <w:numId w:val="2"/>
+        </w:numPr>
+        <w:spacing w:before="0" w:after="144"/>
+        <w:contextualSpacing/>
+        <w:rPr/>
+      </w:pPr>
+      <w:r>
+        <w:rPr/>
+        <w:t>House building→ brother in law used labor but bobcat ambused llama train. Animals made Huatya Curis house</w:t>
+      </w:r>
+    </w:p>
+    <w:p>
+      <w:pPr>
+        <w:pStyle w:val="TextBody"/>
+        <w:numPr>
+          <w:ilvl w:val="3"/>
+          <w:numId w:val="2"/>
+        </w:numPr>
+        <w:spacing w:before="0" w:after="144"/>
+        <w:contextualSpacing/>
+        <w:rPr/>
+      </w:pPr>
+      <w:r>
+        <w:rPr/>
+        <w:t>Huatya Curis→ own dancing context, brother in law went first. Huatya chased him, he turned into a deer.</w:t>
+      </w:r>
+    </w:p>
+    <w:p>
+      <w:pPr>
+        <w:pStyle w:val="TextBody"/>
+        <w:numPr>
+          <w:ilvl w:val="1"/>
+          <w:numId w:val="2"/>
+        </w:numPr>
+        <w:spacing w:before="0" w:after="144"/>
+        <w:contextualSpacing/>
+        <w:rPr/>
+      </w:pPr>
+      <w:r>
+        <w:rPr/>
+        <w:t>Descendants of Paria Caca Conquer Region</w:t>
+      </w:r>
+    </w:p>
+    <w:p>
+      <w:pPr>
+        <w:pStyle w:val="TextBody"/>
+        <w:numPr>
+          <w:ilvl w:val="2"/>
+          <w:numId w:val="2"/>
+        </w:numPr>
+        <w:spacing w:before="0" w:after="144"/>
+        <w:contextualSpacing/>
+        <w:rPr/>
+      </w:pPr>
+      <w:r>
+        <w:rPr/>
+        <w:t>Anchi Cara → man who dwelled by water spring called Puraui to make sure fields of Allauca of chaca → watered</w:t>
+      </w:r>
+    </w:p>
+    <w:p>
+      <w:pPr>
+        <w:pStyle w:val="TextBody"/>
+        <w:numPr>
+          <w:ilvl w:val="2"/>
+          <w:numId w:val="2"/>
+        </w:numPr>
+        <w:spacing w:before="0" w:after="144"/>
+        <w:contextualSpacing/>
+        <w:rPr/>
+      </w:pPr>
+      <w:r>
+        <w:rPr/>
+        <w:t>woman Huayllama from Surco complained that not enough water came to her field, sat down in spring and refused to let water flow</w:t>
+      </w:r>
+    </w:p>
+    <w:p>
+      <w:pPr>
+        <w:pStyle w:val="TextBody"/>
+        <w:numPr>
+          <w:ilvl w:val="2"/>
+          <w:numId w:val="2"/>
+        </w:numPr>
+        <w:spacing w:before="0" w:after="144"/>
+        <w:contextualSpacing/>
+        <w:rPr/>
+      </w:pPr>
+      <w:r>
+        <w:rPr/>
+        <w:t>Anchi Cara's children arrived→ water→ lake llimya → turned to stone</w:t>
+      </w:r>
+    </w:p>
+    <w:p>
+      <w:pPr>
+        <w:pStyle w:val="TextBody"/>
+        <w:numPr>
+          <w:ilvl w:val="2"/>
+          <w:numId w:val="2"/>
+        </w:numPr>
+        <w:spacing w:before="0" w:after="144"/>
+        <w:contextualSpacing/>
+        <w:rPr/>
+      </w:pPr>
+      <w:r>
+        <w:rPr/>
+        <w:t>After arguing Anchi and Huallama had sex</w:t>
+      </w:r>
+    </w:p>
+    <w:p>
+      <w:pPr>
+        <w:pStyle w:val="TextBody"/>
+        <w:numPr>
+          <w:ilvl w:val="2"/>
+          <w:numId w:val="2"/>
+        </w:numPr>
+        <w:spacing w:before="0" w:after="144"/>
+        <w:contextualSpacing/>
+        <w:rPr/>
+      </w:pPr>
+      <w:r>
+        <w:rPr/>
+        <w:t xml:space="preserve">Checa were despised by quinti, checa were younger brothers </w:t>
+      </w:r>
+    </w:p>
+    <w:p>
+      <w:pPr>
+        <w:pStyle w:val="TextBody"/>
+        <w:numPr>
+          <w:ilvl w:val="3"/>
+          <w:numId w:val="2"/>
+        </w:numPr>
+        <w:spacing w:before="0" w:after="144"/>
+        <w:contextualSpacing/>
+        <w:rPr/>
+      </w:pPr>
+      <w:r>
+        <w:rPr/>
+        <w:t xml:space="preserve">Tutay Quiri sait it would be reversed→ he was son of Paria Caca </w:t>
+      </w:r>
+    </w:p>
+    <w:p>
+      <w:pPr>
+        <w:pStyle w:val="TextBody"/>
+        <w:numPr>
+          <w:ilvl w:val="2"/>
+          <w:numId w:val="2"/>
+        </w:numPr>
+        <w:spacing w:before="0" w:after="144"/>
+        <w:contextualSpacing/>
+        <w:rPr/>
+      </w:pPr>
+      <w:r>
+        <w:rPr/>
+        <w:t>Paria Caca's children → brothers, want to battle together expelled yunca from villages</w:t>
+      </w:r>
+    </w:p>
+    <w:p>
+      <w:pPr>
+        <w:pStyle w:val="TextBody"/>
+        <w:numPr>
+          <w:ilvl w:val="3"/>
+          <w:numId w:val="2"/>
+        </w:numPr>
+        <w:spacing w:before="0" w:after="144"/>
+        <w:contextualSpacing/>
+        <w:rPr/>
+      </w:pPr>
+      <w:r>
+        <w:rPr/>
+        <w:t>Choc Payo → eldest, traveled on litter</w:t>
+      </w:r>
+    </w:p>
+    <w:p>
+      <w:pPr>
+        <w:pStyle w:val="TextBody"/>
+        <w:numPr>
+          <w:ilvl w:val="3"/>
+          <w:numId w:val="2"/>
+        </w:numPr>
+        <w:spacing w:before="0" w:after="144"/>
+        <w:contextualSpacing/>
+        <w:rPr/>
+      </w:pPr>
+      <w:r>
+        <w:rPr/>
+        <w:t xml:space="preserve">Tutay Quiri → strongest, conquered two river villages, golden staff on a black mountain. Descened rivine of Sici Caya and River Mana → yellow and red rain </w:t>
+      </w:r>
+    </w:p>
+    <w:p>
+      <w:pPr>
+        <w:pStyle w:val="TextBody"/>
+        <w:numPr>
+          <w:ilvl w:val="2"/>
+          <w:numId w:val="2"/>
+        </w:numPr>
+        <w:spacing w:before="0" w:after="144"/>
+        <w:contextualSpacing/>
+        <w:rPr/>
+      </w:pPr>
+      <w:r>
+        <w:rPr/>
+        <w:t>One of chuqui Suso's sisters seduced Tutay Quiri and so he lagged behind, brothers slowed conquests</w:t>
+      </w:r>
+    </w:p>
+    <w:p>
+      <w:pPr>
+        <w:pStyle w:val="TextBody"/>
+        <w:numPr>
+          <w:ilvl w:val="1"/>
+          <w:numId w:val="2"/>
+        </w:numPr>
+        <w:spacing w:before="0" w:after="144"/>
+        <w:contextualSpacing/>
+        <w:rPr/>
+      </w:pPr>
+      <w:r>
+        <w:rPr/>
+        <w:t xml:space="preserve">Paria Caca Restructured Society </w:t>
+      </w:r>
+    </w:p>
+    <w:p>
+      <w:pPr>
+        <w:pStyle w:val="TextBody"/>
+        <w:numPr>
+          <w:ilvl w:val="2"/>
+          <w:numId w:val="2"/>
+        </w:numPr>
+        <w:spacing w:before="0" w:after="144"/>
+        <w:contextualSpacing/>
+        <w:rPr/>
+      </w:pPr>
+      <w:r>
+        <w:rPr/>
+        <w:t xml:space="preserve">Huatya Curi went to mountain where father was </w:t>
+      </w:r>
+    </w:p>
+    <w:p>
+      <w:pPr>
+        <w:pStyle w:val="TextBody"/>
+        <w:numPr>
+          <w:ilvl w:val="2"/>
+          <w:numId w:val="2"/>
+        </w:numPr>
+        <w:spacing w:before="0" w:after="144"/>
+        <w:contextualSpacing/>
+        <w:rPr/>
+      </w:pPr>
+      <w:r>
+        <w:rPr/>
+        <w:t xml:space="preserve">Massive wind came and eggs hatched into 5 falcons </w:t>
+      </w:r>
+    </w:p>
+    <w:p>
+      <w:pPr>
+        <w:pStyle w:val="TextBody"/>
+        <w:numPr>
+          <w:ilvl w:val="2"/>
+          <w:numId w:val="2"/>
+        </w:numPr>
+        <w:spacing w:before="0" w:after="144"/>
+        <w:contextualSpacing/>
+        <w:rPr/>
+      </w:pPr>
+      <w:r>
+        <w:rPr/>
+        <w:t>Tamta Namca still said he was a god</w:t>
+      </w:r>
+    </w:p>
+    <w:p>
+      <w:pPr>
+        <w:pStyle w:val="TextBody"/>
+        <w:numPr>
+          <w:ilvl w:val="2"/>
+          <w:numId w:val="2"/>
+        </w:numPr>
+        <w:spacing w:before="0" w:after="144"/>
+        <w:contextualSpacing/>
+        <w:rPr/>
+      </w:pPr>
+      <w:r>
+        <w:rPr/>
+        <w:t>Paria Caca → form o a violent ruin → washed everything into ocean</w:t>
+      </w:r>
+    </w:p>
+    <w:p>
+      <w:pPr>
+        <w:pStyle w:val="TextBody"/>
+        <w:numPr>
+          <w:ilvl w:val="2"/>
+          <w:numId w:val="2"/>
+        </w:numPr>
+        <w:spacing w:before="0" w:after="144"/>
+        <w:contextualSpacing/>
+        <w:rPr/>
+      </w:pPr>
+      <w:r>
+        <w:rPr/>
+        <w:t xml:space="preserve">Used to be Pullao, gigantic tree, that connected mountains llantapa and vichoca over lurin valley→ was washed away </w:t>
+      </w:r>
+    </w:p>
+    <w:p>
+      <w:pPr>
+        <w:pStyle w:val="TextBody"/>
+        <w:numPr>
+          <w:ilvl w:val="2"/>
+          <w:numId w:val="2"/>
+        </w:numPr>
+        <w:spacing w:before="0" w:after="144"/>
+        <w:contextualSpacing/>
+        <w:rPr/>
+      </w:pPr>
+      <w:r>
+        <w:rPr/>
+        <w:t>Yunca village in valley bellow Huarochiri</w:t>
+      </w:r>
+    </w:p>
+    <w:p>
+      <w:pPr>
+        <w:pStyle w:val="TextBody"/>
+        <w:numPr>
+          <w:ilvl w:val="3"/>
+          <w:numId w:val="2"/>
+        </w:numPr>
+        <w:spacing w:before="0" w:after="144"/>
+        <w:contextualSpacing/>
+        <w:rPr/>
+      </w:pPr>
+      <w:r>
+        <w:rPr/>
+        <w:t>Paria Caca arrived as beggar but not offered drink, said village to be destroyed in five days</w:t>
+      </w:r>
+    </w:p>
+    <w:p>
+      <w:pPr>
+        <w:pStyle w:val="TextBody"/>
+        <w:numPr>
+          <w:ilvl w:val="3"/>
+          <w:numId w:val="2"/>
+        </w:numPr>
+        <w:spacing w:before="0" w:after="144"/>
+        <w:contextualSpacing/>
+        <w:rPr/>
+      </w:pPr>
+      <w:r>
+        <w:rPr/>
+        <w:t>Ascended Paria Caca mountain rising up as red hail and yellow hail→ washed everything into sea</w:t>
+      </w:r>
+    </w:p>
+    <w:p>
+      <w:pPr>
+        <w:pStyle w:val="TextBody"/>
+        <w:numPr>
+          <w:ilvl w:val="2"/>
+          <w:numId w:val="2"/>
+        </w:numPr>
+        <w:spacing w:before="0" w:after="144"/>
+        <w:contextualSpacing/>
+        <w:rPr/>
+      </w:pPr>
+      <w:r>
+        <w:rPr/>
+        <w:t xml:space="preserve">Irrigation </w:t>
+      </w:r>
+    </w:p>
+    <w:p>
+      <w:pPr>
+        <w:pStyle w:val="TextBody"/>
+        <w:numPr>
+          <w:ilvl w:val="3"/>
+          <w:numId w:val="2"/>
+        </w:numPr>
+        <w:spacing w:before="0" w:after="144"/>
+        <w:contextualSpacing/>
+        <w:rPr/>
+      </w:pPr>
+      <w:r>
+        <w:rPr/>
+        <w:t>People of cupara suffered from bad water supply</w:t>
+      </w:r>
+    </w:p>
+    <w:p>
+      <w:pPr>
+        <w:pStyle w:val="TextBody"/>
+        <w:numPr>
+          <w:ilvl w:val="3"/>
+          <w:numId w:val="2"/>
+        </w:numPr>
+        <w:spacing w:before="0" w:after="144"/>
+        <w:contextualSpacing/>
+        <w:rPr/>
+      </w:pPr>
+      <w:r>
+        <w:rPr/>
+        <w:t xml:space="preserve">Paria Caca took pity on a Cupara woman Chuqui Suso </w:t>
+      </w:r>
+    </w:p>
+    <w:p>
+      <w:pPr>
+        <w:pStyle w:val="TextBody"/>
+        <w:numPr>
+          <w:ilvl w:val="3"/>
+          <w:numId w:val="2"/>
+        </w:numPr>
+        <w:spacing w:before="0" w:after="144"/>
+        <w:contextualSpacing/>
+        <w:rPr/>
+      </w:pPr>
+      <w:r>
+        <w:rPr/>
+        <w:t>Agreed to irrigation for sex</w:t>
+      </w:r>
+    </w:p>
+    <w:p>
+      <w:pPr>
+        <w:pStyle w:val="TextBody"/>
+        <w:numPr>
+          <w:ilvl w:val="3"/>
+          <w:numId w:val="2"/>
+        </w:numPr>
+        <w:spacing w:before="0" w:after="144"/>
+        <w:contextualSpacing/>
+        <w:rPr/>
+      </w:pPr>
+      <w:r>
+        <w:rPr/>
+        <w:t>Animals assembled to widen irrigation</w:t>
+      </w:r>
+    </w:p>
+    <w:p>
+      <w:pPr>
+        <w:pStyle w:val="TextBody"/>
+        <w:numPr>
+          <w:ilvl w:val="4"/>
+          <w:numId w:val="2"/>
+        </w:numPr>
+        <w:spacing w:before="0" w:after="144"/>
+        <w:contextualSpacing/>
+        <w:rPr/>
+      </w:pPr>
+      <w:r>
+        <w:rPr/>
+        <w:t>Fox lead the way but half way, a tiramom sprinted by and fox fell</w:t>
+      </w:r>
+    </w:p>
+    <w:p>
+      <w:pPr>
+        <w:pStyle w:val="TextBody"/>
+        <w:numPr>
+          <w:ilvl w:val="4"/>
+          <w:numId w:val="2"/>
+        </w:numPr>
+        <w:spacing w:before="0" w:after="144"/>
+        <w:contextualSpacing/>
+        <w:rPr/>
+      </w:pPr>
+      <w:r>
+        <w:rPr/>
+        <w:t>Canal would have been bigger had fox not fallen</w:t>
+      </w:r>
+    </w:p>
+    <w:p>
+      <w:pPr>
+        <w:pStyle w:val="TextBody"/>
+        <w:numPr>
+          <w:ilvl w:val="3"/>
+          <w:numId w:val="2"/>
+        </w:numPr>
+        <w:spacing w:before="0" w:after="144"/>
+        <w:contextualSpacing/>
+        <w:rPr/>
+      </w:pPr>
+      <w:r>
+        <w:rPr/>
+        <w:t>They slept together, she went to canal next and turned to stone</w:t>
+      </w:r>
+    </w:p>
+    <w:p>
+      <w:pPr>
+        <w:pStyle w:val="TextBody"/>
+        <w:numPr>
+          <w:ilvl w:val="2"/>
+          <w:numId w:val="2"/>
+        </w:numPr>
+        <w:spacing w:before="0" w:after="144"/>
+        <w:contextualSpacing/>
+        <w:rPr/>
+      </w:pPr>
+      <w:r>
+        <w:rPr/>
+        <w:t xml:space="preserve">Cult </w:t>
+      </w:r>
+    </w:p>
+    <w:p>
+      <w:pPr>
+        <w:pStyle w:val="TextBody"/>
+        <w:numPr>
+          <w:ilvl w:val="3"/>
+          <w:numId w:val="2"/>
+        </w:numPr>
+        <w:spacing w:before="0" w:after="144"/>
+        <w:contextualSpacing/>
+        <w:rPr/>
+      </w:pPr>
+      <w:r>
+        <w:rPr/>
+        <w:t>Kicked out Yunca to lowlands → they started worshipping him</w:t>
+      </w:r>
+    </w:p>
+    <w:p>
+      <w:pPr>
+        <w:pStyle w:val="TextBody"/>
+        <w:numPr>
+          <w:ilvl w:val="3"/>
+          <w:numId w:val="2"/>
+        </w:numPr>
+        <w:spacing w:before="0" w:after="144"/>
+        <w:contextualSpacing/>
+        <w:rPr/>
+      </w:pPr>
+      <w:r>
+        <w:rPr/>
+        <w:t>Ordaned one person per village to remember</w:t>
+      </w:r>
+    </w:p>
+    <w:p>
+      <w:pPr>
+        <w:pStyle w:val="TextBody"/>
+        <w:numPr>
+          <w:ilvl w:val="3"/>
+          <w:numId w:val="2"/>
+        </w:numPr>
+        <w:spacing w:before="0" w:after="144"/>
+        <w:contextualSpacing/>
+        <w:rPr/>
+      </w:pPr>
+      <w:r>
+        <w:rPr/>
+        <w:t>Herders ran a race to summit of Inca Caya Anquisna</w:t>
+      </w:r>
+    </w:p>
+    <w:p>
+      <w:pPr>
+        <w:pStyle w:val="TextBody"/>
+        <w:numPr>
+          <w:ilvl w:val="3"/>
+          <w:numId w:val="2"/>
+        </w:numPr>
+        <w:spacing w:before="0" w:after="144"/>
+        <w:contextualSpacing/>
+        <w:rPr/>
+      </w:pPr>
+      <w:r>
+        <w:rPr/>
+        <w:t>Shrine of Paria Caca and cave memorial center Llacsa Tambo</w:t>
+      </w:r>
+    </w:p>
+    <w:p>
+      <w:pPr>
+        <w:pStyle w:val="TextBody"/>
+        <w:numPr>
+          <w:ilvl w:val="1"/>
+          <w:numId w:val="2"/>
+        </w:numPr>
+        <w:spacing w:before="0" w:after="144"/>
+        <w:contextualSpacing/>
+        <w:rPr/>
+      </w:pPr>
+      <w:r>
+        <w:rPr/>
+        <w:t>Incas summon all Huacas</w:t>
+      </w:r>
+    </w:p>
+    <w:p>
+      <w:pPr>
+        <w:pStyle w:val="TextBody"/>
+        <w:numPr>
+          <w:ilvl w:val="2"/>
+          <w:numId w:val="2"/>
+        </w:numPr>
+        <w:spacing w:before="0" w:after="144"/>
+        <w:contextualSpacing/>
+        <w:rPr/>
+      </w:pPr>
+      <w:r>
+        <w:rPr/>
+        <w:t>Tenth ruler Tupa Inca said: why offerings? Help me fight!</w:t>
+      </w:r>
+    </w:p>
+    <w:p>
+      <w:pPr>
+        <w:pStyle w:val="TextBody"/>
+        <w:numPr>
+          <w:ilvl w:val="2"/>
+          <w:numId w:val="2"/>
+        </w:numPr>
+        <w:spacing w:before="0" w:after="144"/>
+        <w:contextualSpacing/>
+        <w:rPr/>
+      </w:pPr>
+      <w:r>
+        <w:rPr/>
+        <w:t xml:space="preserve">Pachacamac came, Paria Caca debated, sent child Maca Visa </w:t>
+      </w:r>
+    </w:p>
+    <w:p>
+      <w:pPr>
+        <w:pStyle w:val="TextBody"/>
+        <w:numPr>
+          <w:ilvl w:val="2"/>
+          <w:numId w:val="2"/>
+        </w:numPr>
+        <w:spacing w:before="0" w:after="144"/>
+        <w:contextualSpacing/>
+        <w:rPr/>
+      </w:pPr>
+      <w:r>
+        <w:rPr/>
+        <w:t>Maca Uisa agreed to fight → blue smoke eminated from north</w:t>
+      </w:r>
+    </w:p>
+    <w:p>
+      <w:pPr>
+        <w:pStyle w:val="TextBody"/>
+        <w:numPr>
+          <w:ilvl w:val="3"/>
+          <w:numId w:val="2"/>
+        </w:numPr>
+        <w:spacing w:before="0" w:after="144"/>
+        <w:contextualSpacing/>
+        <w:rPr/>
+      </w:pPr>
+      <w:r>
+        <w:rPr/>
+        <w:t>Tunic was black. Destroyed people with torrential rain, mud slides and bolts of lightening</w:t>
+      </w:r>
+    </w:p>
+    <w:p>
+      <w:pPr>
+        <w:pStyle w:val="TextBody"/>
+        <w:numPr>
+          <w:ilvl w:val="3"/>
+          <w:numId w:val="2"/>
+        </w:numPr>
+        <w:spacing w:before="0" w:after="144"/>
+        <w:contextualSpacing/>
+        <w:rPr/>
+      </w:pPr>
+      <w:r>
+        <w:rPr/>
+        <w:t>Incas impressed→ gave 50 retainers, but he wanted spiny oysters</w:t>
+      </w:r>
+    </w:p>
+    <w:p>
+      <w:pPr>
+        <w:pStyle w:val="TextBody"/>
+        <w:numPr>
+          <w:ilvl w:val="2"/>
+          <w:numId w:val="2"/>
+        </w:numPr>
+        <w:spacing w:before="0" w:after="144"/>
+        <w:contextualSpacing/>
+        <w:rPr/>
+      </w:pPr>
+      <w:r>
+        <w:rPr/>
+        <w:t>The world ends somewhere in the waters of Uracocha that are below Titicaca, past Pachacamac</w:t>
+      </w:r>
+    </w:p>
+    <w:p>
+      <w:pPr>
+        <w:pStyle w:val="TextBody"/>
+        <w:numPr>
+          <w:ilvl w:val="2"/>
+          <w:numId w:val="2"/>
+        </w:numPr>
+        <w:spacing w:before="0" w:after="144"/>
+        <w:contextualSpacing/>
+        <w:rPr/>
+      </w:pPr>
+      <w:r>
+        <w:rPr/>
+        <w:t xml:space="preserve">Every year pachacamac was honored with sacrifices from all over </w:t>
+      </w:r>
+    </w:p>
+    <w:p>
+      <w:pPr>
+        <w:pStyle w:val="TextBody"/>
+        <w:numPr>
+          <w:ilvl w:val="3"/>
+          <w:numId w:val="2"/>
+        </w:numPr>
+        <w:spacing w:before="0" w:after="144"/>
+        <w:contextualSpacing/>
+        <w:rPr/>
+      </w:pPr>
+      <w:r>
+        <w:rPr/>
+        <w:t>Buried alive</w:t>
+      </w:r>
+    </w:p>
+    <w:p>
+      <w:pPr>
+        <w:pStyle w:val="TextBody"/>
+        <w:numPr>
+          <w:ilvl w:val="1"/>
+          <w:numId w:val="2"/>
+        </w:numPr>
+        <w:spacing w:before="0" w:after="144"/>
+        <w:contextualSpacing/>
+        <w:rPr/>
+      </w:pPr>
+      <w:r>
+        <w:rPr/>
+        <w:t>Dividing up the world</w:t>
+      </w:r>
+    </w:p>
+    <w:p>
+      <w:pPr>
+        <w:pStyle w:val="TextBody"/>
+        <w:numPr>
+          <w:ilvl w:val="2"/>
+          <w:numId w:val="2"/>
+        </w:numPr>
+        <w:spacing w:before="0" w:after="144"/>
+        <w:contextualSpacing/>
+        <w:rPr/>
+      </w:pPr>
+      <w:r>
+        <w:rPr/>
+        <w:t>Before spanish Cuniraya Viracocha journeyed to Cuzco to talk to Inca Huayna Capac</w:t>
+      </w:r>
+    </w:p>
+    <w:p>
+      <w:pPr>
+        <w:pStyle w:val="TextBody"/>
+        <w:numPr>
+          <w:ilvl w:val="3"/>
+          <w:numId w:val="2"/>
+        </w:numPr>
+        <w:spacing w:before="0" w:after="144"/>
+        <w:contextualSpacing/>
+        <w:rPr/>
+      </w:pPr>
+      <w:r>
+        <w:rPr/>
+        <w:t>Mobilize shamans to Ura Ticsi (world's foundations)</w:t>
+      </w:r>
+    </w:p>
+    <w:p>
+      <w:pPr>
+        <w:pStyle w:val="TextBody"/>
+        <w:numPr>
+          <w:ilvl w:val="3"/>
+          <w:numId w:val="2"/>
+        </w:numPr>
+        <w:spacing w:before="0" w:after="144"/>
+        <w:contextualSpacing/>
+        <w:rPr/>
+      </w:pPr>
+      <w:r>
+        <w:rPr/>
+        <w:t>Three shamans→ condor, falcon, swift → ordered to get cuniraya's sister</w:t>
+      </w:r>
+    </w:p>
+    <w:p>
+      <w:pPr>
+        <w:pStyle w:val="TextBody"/>
+        <w:numPr>
+          <w:ilvl w:val="3"/>
+          <w:numId w:val="2"/>
+        </w:numPr>
+        <w:spacing w:before="0" w:after="144"/>
+        <w:contextualSpacing/>
+        <w:rPr/>
+      </w:pPr>
+      <w:r>
+        <w:rPr/>
+        <w:t xml:space="preserve">given chest and told not to look inside. </w:t>
+      </w:r>
+      <w:r>
+        <w:rPr/>
+        <w:t>Did near Cuzco→ beautiful lady → disapeared</w:t>
+      </w:r>
+    </w:p>
+    <w:p>
+      <w:pPr>
+        <w:pStyle w:val="TextBody"/>
+        <w:numPr>
+          <w:ilvl w:val="3"/>
+          <w:numId w:val="2"/>
+        </w:numPr>
+        <w:spacing w:before="0" w:after="144"/>
+        <w:contextualSpacing/>
+        <w:rPr/>
+      </w:pPr>
+      <w:r>
+        <w:rPr/>
+        <w:t>While coming back, shaman could speak→ table of food appeared</w:t>
+      </w:r>
+    </w:p>
+    <w:p>
+      <w:pPr>
+        <w:pStyle w:val="TextBody"/>
+        <w:numPr>
+          <w:ilvl w:val="3"/>
+          <w:numId w:val="2"/>
+        </w:numPr>
+        <w:spacing w:before="0" w:after="144"/>
+        <w:contextualSpacing/>
+        <w:rPr/>
+      </w:pPr>
+      <w:r>
+        <w:rPr/>
+        <w:t>Drew a line across world, cuniraya on one Inca and sister on the other</w:t>
+      </w:r>
+    </w:p>
+    <w:p>
+      <w:pPr>
+        <w:pStyle w:val="TextBody"/>
+        <w:numPr>
+          <w:ilvl w:val="1"/>
+          <w:numId w:val="2"/>
+        </w:numPr>
+        <w:spacing w:before="0" w:after="144"/>
+        <w:contextualSpacing/>
+        <w:rPr/>
+      </w:pPr>
+      <w:r>
+        <w:rPr/>
+        <w:t>Coming of Spanish Viracochas</w:t>
+      </w:r>
+    </w:p>
+    <w:p>
+      <w:pPr>
+        <w:pStyle w:val="TextBody"/>
+        <w:numPr>
+          <w:ilvl w:val="2"/>
+          <w:numId w:val="2"/>
+        </w:numPr>
+        <w:spacing w:before="0" w:after="144"/>
+        <w:contextualSpacing/>
+        <w:rPr/>
+      </w:pPr>
+      <w:r>
+        <w:rPr/>
+        <w:t>Llama was sacrificed</w:t>
+      </w:r>
+    </w:p>
+    <w:p>
+      <w:pPr>
+        <w:pStyle w:val="TextBody"/>
+        <w:numPr>
+          <w:ilvl w:val="2"/>
+          <w:numId w:val="2"/>
+        </w:numPr>
+        <w:spacing w:before="0" w:after="144"/>
+        <w:contextualSpacing/>
+        <w:rPr/>
+      </w:pPr>
+      <w:r>
+        <w:rPr/>
+        <w:t xml:space="preserve">Quita Parasca examined entrails → cult retainer of Paria Caca </w:t>
+      </w:r>
+    </w:p>
+    <w:p>
+      <w:pPr>
+        <w:pStyle w:val="TextBody"/>
+        <w:numPr>
+          <w:ilvl w:val="3"/>
+          <w:numId w:val="2"/>
+        </w:numPr>
+        <w:spacing w:before="0" w:after="144"/>
+        <w:contextualSpacing/>
+        <w:rPr/>
+      </w:pPr>
+      <w:r>
+        <w:rPr/>
+        <w:t>World is not good! Paria Caca will be abandoned</w:t>
+      </w:r>
+    </w:p>
+    <w:p>
+      <w:pPr>
+        <w:pStyle w:val="TextBody"/>
+        <w:numPr>
+          <w:ilvl w:val="2"/>
+          <w:numId w:val="2"/>
+        </w:numPr>
+        <w:spacing w:before="0" w:after="144"/>
+        <w:contextualSpacing/>
+        <w:rPr/>
+      </w:pPr>
+      <w:r>
+        <w:rPr/>
+        <w:t>Spanish arrived and asked about silver</w:t>
+      </w:r>
+    </w:p>
+    <w:p>
+      <w:pPr>
+        <w:pStyle w:val="TextBody"/>
+        <w:numPr>
+          <w:ilvl w:val="2"/>
+          <w:numId w:val="2"/>
+        </w:numPr>
+        <w:spacing w:before="0" w:after="144"/>
+        <w:contextualSpacing/>
+        <w:rPr/>
+      </w:pPr>
+      <w:r>
+        <w:rPr/>
+        <w:t>Tried to burn eldest priest Casa Llinya Tama Lluiya but wind blew fire away and he survived</w:t>
+      </w:r>
+    </w:p>
+    <w:p>
+      <w:pPr>
+        <w:pStyle w:val="TextBody"/>
+        <w:numPr>
+          <w:ilvl w:val="1"/>
+          <w:numId w:val="2"/>
+        </w:numPr>
+        <w:spacing w:before="0" w:after="144"/>
+        <w:contextualSpacing/>
+        <w:rPr/>
+      </w:pPr>
+      <w:r>
+        <w:rPr/>
+        <w:t>Andean Religion and catholicism</w:t>
+      </w:r>
+    </w:p>
+    <w:p>
+      <w:pPr>
+        <w:pStyle w:val="TextBody"/>
+        <w:numPr>
+          <w:ilvl w:val="2"/>
+          <w:numId w:val="2"/>
+        </w:numPr>
+        <w:spacing w:before="0" w:after="144"/>
+        <w:contextualSpacing/>
+        <w:rPr/>
+      </w:pPr>
+      <w:r>
+        <w:rPr/>
+        <w:t>Lloclayy Huancapa → son of world shaker and was oracle</w:t>
+      </w:r>
+    </w:p>
+    <w:p>
+      <w:pPr>
+        <w:pStyle w:val="TextBody"/>
+        <w:numPr>
+          <w:ilvl w:val="2"/>
+          <w:numId w:val="2"/>
+        </w:numPr>
+        <w:spacing w:before="0" w:after="144"/>
+        <w:contextualSpacing/>
+        <w:rPr/>
+      </w:pPr>
+      <w:r>
+        <w:rPr/>
+        <w:t>subsidized by Incas w/ maize</w:t>
+      </w:r>
+    </w:p>
+    <w:p>
+      <w:pPr>
+        <w:pStyle w:val="TextBody"/>
+        <w:numPr>
+          <w:ilvl w:val="2"/>
+          <w:numId w:val="2"/>
+        </w:numPr>
+        <w:spacing w:before="0" w:after="144"/>
+        <w:contextualSpacing/>
+        <w:rPr/>
+      </w:pPr>
+      <w:r>
+        <w:rPr/>
+        <w:t>In time of Caraca Don Geronimo Cancho Huaman, the people stopped worshiping</w:t>
+      </w:r>
+    </w:p>
+    <w:p>
+      <w:pPr>
+        <w:pStyle w:val="TextBody"/>
+        <w:numPr>
+          <w:ilvl w:val="2"/>
           <w:numId w:val="2"/>
         </w:numPr>
         <w:spacing w:before="0" w:after="144"/>
@@ -8514,6 +9670,13 @@
       <w:rFonts w:cs="OpenSymbol"/>
     </w:rPr>
   </w:style>
+  <w:style w:type="character" w:styleId="ListLabel5">
+    <w:name w:val="ListLabel 5"/>
+    <w:qFormat/>
+    <w:rPr>
+      <w:rFonts w:cs="OpenSymbol"/>
+    </w:rPr>
+  </w:style>
   <w:style w:type="paragraph" w:styleId="Heading">
     <w:name w:val="Heading"/>
     <w:basedOn w:val="Normal"/>

</xml_diff>